<commit_message>
header,footer and login page done
</commit_message>
<xml_diff>
--- a/tips/3(login+header+footer).docx
+++ b/tips/3(login+header+footer).docx
@@ -37,6 +37,158 @@
       <w:r>
         <w:t>Make footer using bootstrap</w:t>
       </w:r>
+    </w:p>
+    <w:p>
+      <w:pPr>
+        <w:pStyle w:val="ListParagraph"/>
+        <w:numPr>
+          <w:ilvl w:val="0"/>
+          <w:numId w:val="1"/>
+        </w:numPr>
+      </w:pPr>
+      <w:proofErr w:type="spellStart"/>
+      <w:r>
+        <w:t>Github</w:t>
+      </w:r>
+      <w:proofErr w:type="spellEnd"/>
+      <w:r>
+        <w:t xml:space="preserve"> move</w:t>
+      </w:r>
+    </w:p>
+    <w:p>
+      <w:pPr>
+        <w:pStyle w:val="ListParagraph"/>
+        <w:numPr>
+          <w:ilvl w:val="0"/>
+          <w:numId w:val="2"/>
+        </w:numPr>
+      </w:pPr>
+      <w:r>
+        <w:rPr>
+          <w:rFonts w:ascii="Lucida Console" w:hAnsi="Lucida Console" w:cs="Lucida Console"/>
+          <w:sz w:val="18"/>
+          <w:szCs w:val="18"/>
+        </w:rPr>
+        <w:t xml:space="preserve">$ </w:t>
+      </w:r>
+      <w:proofErr w:type="spellStart"/>
+      <w:r>
+        <w:rPr>
+          <w:rFonts w:ascii="Lucida Console" w:hAnsi="Lucida Console" w:cs="Lucida Console"/>
+          <w:sz w:val="18"/>
+          <w:szCs w:val="18"/>
+        </w:rPr>
+        <w:t>git</w:t>
+      </w:r>
+      <w:proofErr w:type="spellEnd"/>
+      <w:r>
+        <w:rPr>
+          <w:rFonts w:ascii="Lucida Console" w:hAnsi="Lucida Console" w:cs="Lucida Console"/>
+          <w:sz w:val="18"/>
+          <w:szCs w:val="18"/>
+        </w:rPr>
+        <w:t xml:space="preserve"> </w:t>
+      </w:r>
+      <w:proofErr w:type="spellStart"/>
+      <w:r>
+        <w:rPr>
+          <w:rFonts w:ascii="Lucida Console" w:hAnsi="Lucida Console" w:cs="Lucida Console"/>
+          <w:sz w:val="18"/>
+          <w:szCs w:val="18"/>
+        </w:rPr>
+        <w:t>init</w:t>
+      </w:r>
+      <w:proofErr w:type="spellEnd"/>
+    </w:p>
+    <w:p>
+      <w:pPr>
+        <w:pStyle w:val="ListParagraph"/>
+        <w:numPr>
+          <w:ilvl w:val="0"/>
+          <w:numId w:val="2"/>
+        </w:numPr>
+      </w:pPr>
+      <w:r>
+        <w:rPr>
+          <w:rFonts w:ascii="Lucida Console" w:hAnsi="Lucida Console" w:cs="Lucida Console"/>
+          <w:sz w:val="18"/>
+          <w:szCs w:val="18"/>
+        </w:rPr>
+        <w:t xml:space="preserve">$ </w:t>
+      </w:r>
+      <w:proofErr w:type="spellStart"/>
+      <w:proofErr w:type="gramStart"/>
+      <w:r>
+        <w:rPr>
+          <w:rFonts w:ascii="Lucida Console" w:hAnsi="Lucida Console" w:cs="Lucida Console"/>
+          <w:sz w:val="18"/>
+          <w:szCs w:val="18"/>
+        </w:rPr>
+        <w:t>git</w:t>
+      </w:r>
+      <w:proofErr w:type="spellEnd"/>
+      <w:proofErr w:type="gramEnd"/>
+      <w:r>
+        <w:rPr>
+          <w:rFonts w:ascii="Lucida Console" w:hAnsi="Lucida Console" w:cs="Lucida Console"/>
+          <w:sz w:val="18"/>
+          <w:szCs w:val="18"/>
+        </w:rPr>
+        <w:t xml:space="preserve"> add .</w:t>
+      </w:r>
+    </w:p>
+    <w:p>
+      <w:pPr>
+        <w:pStyle w:val="ListParagraph"/>
+        <w:numPr>
+          <w:ilvl w:val="0"/>
+          <w:numId w:val="2"/>
+        </w:numPr>
+        <w:autoSpaceDE w:val="0"/>
+        <w:autoSpaceDN w:val="0"/>
+        <w:adjustRightInd w:val="0"/>
+        <w:spacing w:after="0" w:line="240" w:lineRule="auto"/>
+        <w:rPr>
+          <w:rFonts w:ascii="Lucida Console" w:hAnsi="Lucida Console" w:cs="Lucida Console"/>
+          <w:sz w:val="18"/>
+          <w:szCs w:val="18"/>
+        </w:rPr>
+      </w:pPr>
+      <w:r>
+        <w:rPr>
+          <w:rFonts w:ascii="Lucida Console" w:hAnsi="Lucida Console" w:cs="Lucida Console"/>
+          <w:sz w:val="18"/>
+          <w:szCs w:val="18"/>
+        </w:rPr>
+        <w:t xml:space="preserve">$ </w:t>
+      </w:r>
+      <w:proofErr w:type="spellStart"/>
+      <w:r>
+        <w:rPr>
+          <w:rFonts w:ascii="Lucida Console" w:hAnsi="Lucida Console" w:cs="Lucida Console"/>
+          <w:sz w:val="18"/>
+          <w:szCs w:val="18"/>
+        </w:rPr>
+        <w:t>git</w:t>
+      </w:r>
+      <w:proofErr w:type="spellEnd"/>
+      <w:r>
+        <w:rPr>
+          <w:rFonts w:ascii="Lucida Console" w:hAnsi="Lucida Console" w:cs="Lucida Console"/>
+          <w:sz w:val="18"/>
+          <w:szCs w:val="18"/>
+        </w:rPr>
+        <w:t xml:space="preserve"> status</w:t>
+      </w:r>
+    </w:p>
+    <w:p>
+      <w:pPr>
+        <w:pStyle w:val="ListParagraph"/>
+        <w:numPr>
+          <w:ilvl w:val="0"/>
+          <w:numId w:val="2"/>
+        </w:numPr>
+      </w:pPr>
       <w:bookmarkStart w:id="0" w:name="_GoBack"/>
       <w:bookmarkEnd w:id="0"/>
     </w:p>
@@ -138,8 +290,100 @@
       </w:pPr>
     </w:lvl>
   </w:abstractNum>
+  <w:abstractNum w:abstractNumId="1">
+    <w:nsid w:val="7EA84189"/>
+    <w:multiLevelType w:val="hybridMultilevel"/>
+    <w:tmpl w:val="354E7B82"/>
+    <w:lvl w:ilvl="0" w:tplc="32789666">
+      <w:start w:val="1"/>
+      <w:numFmt w:val="lowerLetter"/>
+      <w:lvlText w:val="%1."/>
+      <w:lvlJc w:val="left"/>
+      <w:pPr>
+        <w:ind w:left="1080" w:hanging="360"/>
+      </w:pPr>
+      <w:rPr>
+        <w:rFonts w:hint="default"/>
+      </w:rPr>
+    </w:lvl>
+    <w:lvl w:ilvl="1" w:tplc="04090019" w:tentative="1">
+      <w:start w:val="1"/>
+      <w:numFmt w:val="lowerLetter"/>
+      <w:lvlText w:val="%2."/>
+      <w:lvlJc w:val="left"/>
+      <w:pPr>
+        <w:ind w:left="1800" w:hanging="360"/>
+      </w:pPr>
+    </w:lvl>
+    <w:lvl w:ilvl="2" w:tplc="0409001B" w:tentative="1">
+      <w:start w:val="1"/>
+      <w:numFmt w:val="lowerRoman"/>
+      <w:lvlText w:val="%3."/>
+      <w:lvlJc w:val="right"/>
+      <w:pPr>
+        <w:ind w:left="2520" w:hanging="180"/>
+      </w:pPr>
+    </w:lvl>
+    <w:lvl w:ilvl="3" w:tplc="0409000F" w:tentative="1">
+      <w:start w:val="1"/>
+      <w:numFmt w:val="decimal"/>
+      <w:lvlText w:val="%4."/>
+      <w:lvlJc w:val="left"/>
+      <w:pPr>
+        <w:ind w:left="3240" w:hanging="360"/>
+      </w:pPr>
+    </w:lvl>
+    <w:lvl w:ilvl="4" w:tplc="04090019" w:tentative="1">
+      <w:start w:val="1"/>
+      <w:numFmt w:val="lowerLetter"/>
+      <w:lvlText w:val="%5."/>
+      <w:lvlJc w:val="left"/>
+      <w:pPr>
+        <w:ind w:left="3960" w:hanging="360"/>
+      </w:pPr>
+    </w:lvl>
+    <w:lvl w:ilvl="5" w:tplc="0409001B" w:tentative="1">
+      <w:start w:val="1"/>
+      <w:numFmt w:val="lowerRoman"/>
+      <w:lvlText w:val="%6."/>
+      <w:lvlJc w:val="right"/>
+      <w:pPr>
+        <w:ind w:left="4680" w:hanging="180"/>
+      </w:pPr>
+    </w:lvl>
+    <w:lvl w:ilvl="6" w:tplc="0409000F" w:tentative="1">
+      <w:start w:val="1"/>
+      <w:numFmt w:val="decimal"/>
+      <w:lvlText w:val="%7."/>
+      <w:lvlJc w:val="left"/>
+      <w:pPr>
+        <w:ind w:left="5400" w:hanging="360"/>
+      </w:pPr>
+    </w:lvl>
+    <w:lvl w:ilvl="7" w:tplc="04090019" w:tentative="1">
+      <w:start w:val="1"/>
+      <w:numFmt w:val="lowerLetter"/>
+      <w:lvlText w:val="%8."/>
+      <w:lvlJc w:val="left"/>
+      <w:pPr>
+        <w:ind w:left="6120" w:hanging="360"/>
+      </w:pPr>
+    </w:lvl>
+    <w:lvl w:ilvl="8" w:tplc="0409001B" w:tentative="1">
+      <w:start w:val="1"/>
+      <w:numFmt w:val="lowerRoman"/>
+      <w:lvlText w:val="%9."/>
+      <w:lvlJc w:val="right"/>
+      <w:pPr>
+        <w:ind w:left="6840" w:hanging="180"/>
+      </w:pPr>
+    </w:lvl>
+  </w:abstractNum>
   <w:num w:numId="1">
     <w:abstractNumId w:val="0"/>
+  </w:num>
+  <w:num w:numId="2">
+    <w:abstractNumId w:val="1"/>
   </w:num>
 </w:numbering>
 </file>

</xml_diff>